<commit_message>
[multi-line] Added first draft timescale document Added my diary Fixed typo in diary template Removed some dummyfiles
</commit_message>
<xml_diff>
--- a/Documentation/Diaries/developer diary template.docx
+++ b/Documentation/Diaries/developer diary template.docx
@@ -1,6 +1,6 @@
 
 <file path=word/document.xml><?xml version="1.0" encoding="utf-8"?>
-<w:document xmlns:wpc="http://schemas.microsoft.com/office/word/2010/wordprocessingCanvas" xmlns:mc="http://schemas.openxmlformats.org/markup-compatibility/2006" xmlns:o="urn:schemas-microsoft-com:office:office" xmlns:r="http://schemas.openxmlformats.org/officeDocument/2006/relationships" xmlns:m="http://schemas.openxmlformats.org/officeDocument/2006/math" xmlns:v="urn:schemas-microsoft-com:vml" xmlns:wp14="http://schemas.microsoft.com/office/word/2010/wordprocessingDrawing" xmlns:wp="http://schemas.openxmlformats.org/drawingml/2006/wordprocessingDrawing" xmlns:w10="urn:schemas-microsoft-com:office:word" xmlns:w="http://schemas.openxmlformats.org/wordprocessingml/2006/main" xmlns:w14="http://schemas.microsoft.com/office/word/2010/wordml" xmlns:w15="http://schemas.microsoft.com/office/word/2012/wordml" xmlns:wpg="http://schemas.microsoft.com/office/word/2010/wordprocessingGroup" xmlns:wpi="http://schemas.microsoft.com/office/word/2010/wordprocessingInk" xmlns:wne="http://schemas.microsoft.com/office/word/2006/wordml" xmlns:wps="http://schemas.microsoft.com/office/word/2010/wordprocessingShape" mc:Ignorable="w14 w15 wp14">
+<w:document xmlns:wpc="http://schemas.microsoft.com/office/word/2010/wordprocessingCanvas" xmlns:cx="http://schemas.microsoft.com/office/drawing/2014/chartex" xmlns:cx1="http://schemas.microsoft.com/office/drawing/2015/9/8/chartex" xmlns:cx2="http://schemas.microsoft.com/office/drawing/2015/10/21/chartex" xmlns:cx3="http://schemas.microsoft.com/office/drawing/2016/5/9/chartex" xmlns:cx4="http://schemas.microsoft.com/office/drawing/2016/5/10/chartex" xmlns:cx5="http://schemas.microsoft.com/office/drawing/2016/5/11/chartex" xmlns:mc="http://schemas.openxmlformats.org/markup-compatibility/2006" xmlns:o="urn:schemas-microsoft-com:office:office" xmlns:r="http://schemas.openxmlformats.org/officeDocument/2006/relationships" xmlns:m="http://schemas.openxmlformats.org/officeDocument/2006/math" xmlns:v="urn:schemas-microsoft-com:vml" xmlns:wp14="http://schemas.microsoft.com/office/word/2010/wordprocessingDrawing" xmlns:wp="http://schemas.openxmlformats.org/drawingml/2006/wordprocessingDrawing" xmlns:w10="urn:schemas-microsoft-com:office:word" xmlns:w="http://schemas.openxmlformats.org/wordprocessingml/2006/main" xmlns:w14="http://schemas.microsoft.com/office/word/2010/wordml" xmlns:w15="http://schemas.microsoft.com/office/word/2012/wordml" xmlns:w16se="http://schemas.microsoft.com/office/word/2015/wordml/symex" xmlns:wpg="http://schemas.microsoft.com/office/word/2010/wordprocessingGroup" xmlns:wpi="http://schemas.microsoft.com/office/word/2010/wordprocessingInk" xmlns:wne="http://schemas.microsoft.com/office/word/2006/wordml" xmlns:wps="http://schemas.microsoft.com/office/word/2010/wordprocessingShape" mc:Ignorable="w14 w15 w16se wp14">
   <w:body>
     <w:tbl>
       <w:tblPr>
@@ -42,11 +42,17 @@
             <w:tcW w:w="1743" w:type="dxa"/>
           </w:tcPr>
           <w:p>
-            <w:proofErr w:type="spellStart"/>
-            <w:r>
-              <w:t>Mondy</w:t>
-            </w:r>
-            <w:proofErr w:type="spellEnd"/>
+            <w:r>
+              <w:t>Mond</w:t>
+            </w:r>
+            <w:r>
+              <w:t>a</w:t>
+            </w:r>
+            <w:bookmarkStart w:id="0" w:name="_GoBack"/>
+            <w:bookmarkEnd w:id="0"/>
+            <w:r>
+              <w:t>y</w:t>
+            </w:r>
           </w:p>
         </w:tc>
         <w:tc>
@@ -560,10 +566,7 @@
         </w:tc>
       </w:tr>
     </w:tbl>
-    <w:p>
-      <w:bookmarkStart w:id="0" w:name="_GoBack"/>
-      <w:bookmarkEnd w:id="0"/>
-    </w:p>
+    <w:p/>
     <w:sectPr>
       <w:pgSz w:w="16838" w:h="11906" w:orient="landscape"/>
       <w:pgMar w:top="1440" w:right="1440" w:bottom="1440" w:left="1440" w:header="708" w:footer="708" w:gutter="0"/>
@@ -575,7 +578,7 @@
 </file>
 
 <file path=word/styles.xml><?xml version="1.0" encoding="utf-8"?>
-<w:styles xmlns:mc="http://schemas.openxmlformats.org/markup-compatibility/2006" xmlns:r="http://schemas.openxmlformats.org/officeDocument/2006/relationships" xmlns:w="http://schemas.openxmlformats.org/wordprocessingml/2006/main" xmlns:w14="http://schemas.microsoft.com/office/word/2010/wordml" xmlns:w15="http://schemas.microsoft.com/office/word/2012/wordml" mc:Ignorable="w14 w15">
+<w:styles xmlns:mc="http://schemas.openxmlformats.org/markup-compatibility/2006" xmlns:r="http://schemas.openxmlformats.org/officeDocument/2006/relationships" xmlns:w="http://schemas.openxmlformats.org/wordprocessingml/2006/main" xmlns:w14="http://schemas.microsoft.com/office/word/2010/wordml" xmlns:w15="http://schemas.microsoft.com/office/word/2012/wordml" xmlns:w16se="http://schemas.microsoft.com/office/word/2015/wordml/symex" mc:Ignorable="w14 w15 w16se">
   <w:docDefaults>
     <w:rPrDefault>
       <w:rPr>
@@ -591,7 +594,7 @@
       </w:pPr>
     </w:pPrDefault>
   </w:docDefaults>
-  <w:latentStyles w:defLockedState="0" w:defUIPriority="99" w:defSemiHidden="0" w:defUnhideWhenUsed="0" w:defQFormat="0" w:count="371">
+  <w:latentStyles w:defLockedState="0" w:defUIPriority="99" w:defSemiHidden="0" w:defUnhideWhenUsed="0" w:defQFormat="0" w:count="374">
     <w:lsdException w:name="Normal" w:uiPriority="0" w:qFormat="1"/>
     <w:lsdException w:name="heading 1" w:uiPriority="9" w:qFormat="1"/>
     <w:lsdException w:name="heading 2" w:semiHidden="1" w:uiPriority="9" w:unhideWhenUsed="1" w:qFormat="1"/>
@@ -697,7 +700,6 @@
     <w:lsdException w:name="HTML Sample" w:semiHidden="1" w:unhideWhenUsed="1"/>
     <w:lsdException w:name="HTML Typewriter" w:semiHidden="1" w:unhideWhenUsed="1"/>
     <w:lsdException w:name="HTML Variable" w:semiHidden="1" w:unhideWhenUsed="1"/>
-    <w:lsdException w:name="Normal Table" w:semiHidden="1" w:unhideWhenUsed="1"/>
     <w:lsdException w:name="annotation subject" w:semiHidden="1" w:unhideWhenUsed="1"/>
     <w:lsdException w:name="No List" w:semiHidden="1" w:unhideWhenUsed="1"/>
     <w:lsdException w:name="Outline List 1" w:semiHidden="1" w:unhideWhenUsed="1"/>
@@ -742,7 +744,6 @@
     <w:lsdException w:name="Table Professional" w:semiHidden="1" w:unhideWhenUsed="1"/>
     <w:lsdException w:name="Table Subtle 1" w:semiHidden="1" w:unhideWhenUsed="1"/>
     <w:lsdException w:name="Table Subtle 2" w:semiHidden="1" w:unhideWhenUsed="1"/>
-    <w:lsdException w:name="Table Web 1" w:semiHidden="1" w:unhideWhenUsed="1"/>
     <w:lsdException w:name="Table Web 2" w:semiHidden="1" w:unhideWhenUsed="1"/>
     <w:lsdException w:name="Table Web 3" w:semiHidden="1" w:unhideWhenUsed="1"/>
     <w:lsdException w:name="Balloon Text" w:semiHidden="1" w:unhideWhenUsed="1"/>
@@ -963,6 +964,9 @@
     <w:lsdException w:name="List Table 5 Dark Accent 6" w:uiPriority="50"/>
     <w:lsdException w:name="List Table 6 Colorful Accent 6" w:uiPriority="51"/>
     <w:lsdException w:name="List Table 7 Colorful Accent 6" w:uiPriority="52"/>
+    <w:lsdException w:name="Mention" w:semiHidden="1" w:unhideWhenUsed="1"/>
+    <w:lsdException w:name="Smart Hyperlink" w:semiHidden="1" w:unhideWhenUsed="1"/>
+    <w:lsdException w:name="Hashtag" w:semiHidden="1" w:unhideWhenUsed="1"/>
   </w:latentStyles>
   <w:style w:type="paragraph" w:default="1" w:styleId="Normal">
     <w:name w:val="Normal"/>
@@ -1283,7 +1287,7 @@
 </file>
 
 <file path=customXml/itemProps1.xml><?xml version="1.0" encoding="utf-8"?>
-<ds:datastoreItem xmlns:ds="http://schemas.openxmlformats.org/officeDocument/2006/customXml" ds:itemID="{DF9A53B0-857A-49A6-B396-26983436F11B}">
+<ds:datastoreItem xmlns:ds="http://schemas.openxmlformats.org/officeDocument/2006/customXml" ds:itemID="{87718175-63CB-4577-BFE1-63A44D7E30DE}">
   <ds:schemaRefs>
     <ds:schemaRef ds:uri="http://schemas.openxmlformats.org/officeDocument/2006/bibliography"/>
   </ds:schemaRefs>

</xml_diff>